<commit_message>
Works and has comments
</commit_message>
<xml_diff>
--- a/Project SOW.docx
+++ b/Project SOW.docx
@@ -100,8 +100,18 @@
                 <w:bCs/>
                 <w:color w:val="000000" w:themeColor="text1"/>
               </w:rPr>
-              <w:t>Axel Zumwalt</w:t>
-            </w:r>
+              <w:t xml:space="preserve">Axel </w:t>
+            </w:r>
+            <w:proofErr w:type="spellStart"/>
+            <w:r>
+              <w:rPr>
+                <w:rFonts w:cstheme="minorHAnsi"/>
+                <w:bCs/>
+                <w:color w:val="000000" w:themeColor="text1"/>
+              </w:rPr>
+              <w:t>Zumwalt</w:t>
+            </w:r>
+            <w:proofErr w:type="spellEnd"/>
           </w:p>
           <w:p>
             <w:pPr>
@@ -1314,8 +1324,13 @@
             <w:vAlign w:val="center"/>
           </w:tcPr>
           <w:p>
-            <w:r>
-              <w:t>Cybot Communication</w:t>
+            <w:proofErr w:type="spellStart"/>
+            <w:r>
+              <w:t>Cybot</w:t>
+            </w:r>
+            <w:proofErr w:type="spellEnd"/>
+            <w:r>
+              <w:t xml:space="preserve"> Communication</w:t>
             </w:r>
           </w:p>
         </w:tc>
@@ -1342,8 +1357,13 @@
             <w:vAlign w:val="center"/>
           </w:tcPr>
           <w:p>
-            <w:r>
-              <w:t>Cybot Movement</w:t>
+            <w:proofErr w:type="spellStart"/>
+            <w:r>
+              <w:t>Cybot</w:t>
+            </w:r>
+            <w:proofErr w:type="spellEnd"/>
+            <w:r>
+              <w:t xml:space="preserve"> Movement</w:t>
             </w:r>
           </w:p>
         </w:tc>
@@ -1475,7 +1495,13 @@
           </w:tcPr>
           <w:p>
             <w:r>
-              <w:t xml:space="preserve">Drives into the green and senses the grass height (floor color) confirming that it is in the right position. Spins around to sweep the green clear of </w:t>
+              <w:t>Drives into the green and senses</w:t>
+            </w:r>
+            <w:r>
+              <w:t xml:space="preserve"> the flags around the green to</w:t>
+            </w:r>
+            <w:r>
+              <w:t xml:space="preserve"> confirming that it is in the right position. Spins around to sweep the green clear of </w:t>
             </w:r>
             <w:r>
               <w:t>debris</w:t>
@@ -1582,7 +1608,13 @@
           </w:p>
           <w:p>
             <w:r>
-              <w:t>Makes a blowing sound to mimic cleaning.</w:t>
+              <w:t xml:space="preserve">Makes a </w:t>
+            </w:r>
+            <w:r>
+              <w:t>celebration sound at arrival</w:t>
+            </w:r>
+            <w:r>
+              <w:t>.</w:t>
             </w:r>
           </w:p>
           <w:p>
@@ -1757,7 +1789,37 @@
           </w:tcPr>
           <w:p>
             <w:r>
-              <w:t>Moving the robot, detecting drops, rough boundary, and green boundary. Engage vacuum for cleaning.</w:t>
+              <w:t>Moving the robot, detecting drops, rough boundary, and green boundary</w:t>
+            </w:r>
+            <w:r>
+              <w:t>.</w:t>
+            </w:r>
+          </w:p>
+        </w:tc>
+      </w:tr>
+      <w:tr>
+        <w:trPr>
+          <w:trHeight w:val="350"/>
+        </w:trPr>
+        <w:tc>
+          <w:tcPr>
+            <w:tcW w:w="2916" w:type="dxa"/>
+            <w:vAlign w:val="center"/>
+          </w:tcPr>
+          <w:p>
+            <w:r>
+              <w:t>Interrupts</w:t>
+            </w:r>
+          </w:p>
+        </w:tc>
+        <w:tc>
+          <w:tcPr>
+            <w:tcW w:w="6619" w:type="dxa"/>
+            <w:vAlign w:val="center"/>
+          </w:tcPr>
+          <w:p>
+            <w:r>
+              <w:t>Bumping into objects, detecting drops, detecting rough bounds so that program can avoid hazards and adjust appropriately at any point.</w:t>
             </w:r>
           </w:p>
           <w:p/>
@@ -1774,34 +1836,6 @@
           </w:tcPr>
           <w:p>
             <w:r>
-              <w:t>Interrupts</w:t>
-            </w:r>
-          </w:p>
-        </w:tc>
-        <w:tc>
-          <w:tcPr>
-            <w:tcW w:w="6619" w:type="dxa"/>
-            <w:vAlign w:val="center"/>
-          </w:tcPr>
-          <w:p>
-            <w:r>
-              <w:t>Bumping into objects, detecting drops, detecting rough bounds so that program can avoid hazards and adjust appropriately at any point.</w:t>
-            </w:r>
-          </w:p>
-          <w:p/>
-        </w:tc>
-      </w:tr>
-      <w:tr>
-        <w:trPr>
-          <w:trHeight w:val="350"/>
-        </w:trPr>
-        <w:tc>
-          <w:tcPr>
-            <w:tcW w:w="2916" w:type="dxa"/>
-            <w:vAlign w:val="center"/>
-          </w:tcPr>
-          <w:p>
-            <w:r>
               <w:t>ADC</w:t>
             </w:r>
           </w:p>
@@ -1889,8 +1923,13 @@
           </w:tcPr>
           <w:p>
             <w:r>
-              <w:t>UART/WiFi</w:t>
-            </w:r>
+              <w:t>UART/</w:t>
+            </w:r>
+            <w:proofErr w:type="spellStart"/>
+            <w:r>
+              <w:t>WiFi</w:t>
+            </w:r>
+            <w:proofErr w:type="spellEnd"/>
           </w:p>
         </w:tc>
         <w:tc>
@@ -1954,17 +1993,10 @@
           </w:p>
           <w:p>
             <w:r>
-              <w:t>Dirt detector to detect the cleanliness of the green.</w:t>
-            </w:r>
-          </w:p>
-          <w:p>
-            <w:r>
-              <w:t>Clean functionality.</w:t>
-            </w:r>
-          </w:p>
-          <w:p>
-            <w:r>
-              <w:t>Maybe play an audio file or song if that’s not available.</w:t>
+              <w:t>Plays the song</w:t>
+            </w:r>
+            <w:r>
+              <w:t>.</w:t>
             </w:r>
           </w:p>
           <w:p/>
@@ -2654,16 +2686,37 @@
                 <w:rFonts w:cstheme="minorHAnsi"/>
                 <w:color w:val="000000" w:themeColor="text1"/>
               </w:rPr>
-              <w:t>Cleans around the green, makes some noise.</w:t>
-            </w:r>
-          </w:p>
-          <w:p>
-            <w:pPr>
+              <w:t xml:space="preserve">Cleans around the green, </w:t>
+            </w:r>
+            <w:r>
               <w:rPr>
                 <w:rFonts w:cstheme="minorHAnsi"/>
                 <w:color w:val="000000" w:themeColor="text1"/>
               </w:rPr>
+              <w:t>plays a song</w:t>
+            </w:r>
+            <w:r>
+              <w:rPr>
+                <w:rFonts w:cstheme="minorHAnsi"/>
+                <w:color w:val="000000" w:themeColor="text1"/>
+              </w:rPr>
+              <w:t>.</w:t>
+            </w:r>
+          </w:p>
+          <w:p>
+            <w:pPr>
+              <w:rPr>
+                <w:rFonts w:cstheme="minorHAnsi"/>
+                <w:color w:val="000000" w:themeColor="text1"/>
+              </w:rPr>
             </w:pPr>
+            <w:r>
+              <w:rPr>
+                <w:rFonts w:cstheme="minorHAnsi"/>
+                <w:color w:val="000000" w:themeColor="text1"/>
+              </w:rPr>
+              <w:t>Green cleaned before Masters (dead week).</w:t>
+            </w:r>
           </w:p>
           <w:p>
             <w:pPr>
@@ -2745,7 +2798,22 @@
                 <w:rFonts w:cstheme="minorHAnsi"/>
                 <w:color w:val="000000" w:themeColor="text1"/>
               </w:rPr>
-              <w:t>10</w:t>
+              <w:t>2</w:t>
+            </w:r>
+          </w:p>
+          <w:p>
+            <w:pPr>
+              <w:rPr>
+                <w:rFonts w:cstheme="minorHAnsi"/>
+                <w:color w:val="000000" w:themeColor="text1"/>
+              </w:rPr>
+            </w:pPr>
+            <w:r>
+              <w:rPr>
+                <w:rFonts w:cstheme="minorHAnsi"/>
+                <w:color w:val="000000" w:themeColor="text1"/>
+              </w:rPr>
+              <w:t>+5</w:t>
             </w:r>
           </w:p>
         </w:tc>
@@ -2828,6 +2896,8 @@
                 <w:color w:val="000000" w:themeColor="text1"/>
               </w:rPr>
             </w:pPr>
+            <w:bookmarkStart w:id="0" w:name="_GoBack"/>
+            <w:bookmarkEnd w:id="0"/>
           </w:p>
           <w:p>
             <w:pPr>
@@ -3316,8 +3386,6 @@
           </wp:inline>
         </w:drawing>
       </w:r>
-      <w:bookmarkStart w:id="0" w:name="_GoBack"/>
-      <w:bookmarkEnd w:id="0"/>
     </w:p>
     <w:sectPr>
       <w:footerReference w:type="even" r:id="rId11"/>
@@ -3577,7 +3645,7 @@
             </wp:anchor>
           </w:drawing>
         </mc:Choice>
-        <mc:Fallback xmlns:mv="urn:schemas-microsoft-com:mac:vml" xmlns:mo="http://schemas.microsoft.com/office/mac/office/2008/main" xmlns:w16cid="http://schemas.microsoft.com/office/word/2016/wordml/cid" xmlns:am3d="http://schemas.microsoft.com/office/drawing/2017/model3d" xmlns:aink="http://schemas.microsoft.com/office/drawing/2016/ink" xmlns:cx8="http://schemas.microsoft.com/office/drawing/2016/5/14/chartex" xmlns:cx7="http://schemas.microsoft.com/office/drawing/2016/5/13/chartex" xmlns:cx6="http://schemas.microsoft.com/office/drawing/2016/5/12/chartex" xmlns:cx5="http://schemas.microsoft.com/office/drawing/2016/5/11/chartex" xmlns:cx4="http://schemas.microsoft.com/office/drawing/2016/5/10/chartex" xmlns:cx3="http://schemas.microsoft.com/office/drawing/2016/5/9/chartex" xmlns:cx2="http://schemas.microsoft.com/office/drawing/2015/10/21/chartex" xmlns:cx1="http://schemas.microsoft.com/office/drawing/2015/9/8/chartex">
+        <mc:Fallback xmlns:cx1="http://schemas.microsoft.com/office/drawing/2015/9/8/chartex" xmlns:cx2="http://schemas.microsoft.com/office/drawing/2015/10/21/chartex" xmlns:cx3="http://schemas.microsoft.com/office/drawing/2016/5/9/chartex" xmlns:cx4="http://schemas.microsoft.com/office/drawing/2016/5/10/chartex" xmlns:cx5="http://schemas.microsoft.com/office/drawing/2016/5/11/chartex" xmlns:cx6="http://schemas.microsoft.com/office/drawing/2016/5/12/chartex" xmlns:cx7="http://schemas.microsoft.com/office/drawing/2016/5/13/chartex" xmlns:cx8="http://schemas.microsoft.com/office/drawing/2016/5/14/chartex" xmlns:aink="http://schemas.microsoft.com/office/drawing/2016/ink" xmlns:am3d="http://schemas.microsoft.com/office/drawing/2017/model3d" xmlns:w16cid="http://schemas.microsoft.com/office/word/2016/wordml/cid" xmlns:mo="http://schemas.microsoft.com/office/mac/office/2008/main" xmlns:mv="urn:schemas-microsoft-com:mac:vml">
           <w:pict>
             <v:line w14:anchorId="49779121" id="Straight Connector 6" o:spid="_x0000_s1026" alt="Title: Line design element" style="position:absolute;flip:y;z-index:251660288;visibility:visible;mso-wrap-style:square;mso-width-percent:0;mso-height-percent:0;mso-wrap-distance-left:9pt;mso-wrap-distance-top:0;mso-wrap-distance-right:9pt;mso-wrap-distance-bottom:0;mso-position-horizontal:absolute;mso-position-horizontal-relative:page;mso-position-vertical:absolute;mso-position-vertical-relative:page;mso-width-percent:0;mso-height-percent:0;mso-width-relative:margin;mso-height-relative:margin" from="63.25pt,702.2pt" to="541.55pt,702.45pt" o:gfxdata="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" strokecolor="#eeece1 [3214]" strokeweight="1pt">
               <w10:wrap anchorx="page" anchory="page"/>
@@ -3609,12 +3677,21 @@
         <w:color w:val="000000" w:themeColor="text1"/>
       </w:rPr>
     </w:pPr>
+    <w:proofErr w:type="spellStart"/>
     <w:r>
       <w:rPr>
         <w:rStyle w:val="Emphasis"/>
         <w:smallCaps/>
       </w:rPr>
-      <w:t>iowa state university</w:t>
+      <w:t>iowa</w:t>
+    </w:r>
+    <w:proofErr w:type="spellEnd"/>
+    <w:r>
+      <w:rPr>
+        <w:rStyle w:val="Emphasis"/>
+        <w:smallCaps/>
+      </w:rPr>
+      <w:t xml:space="preserve"> state university</w:t>
     </w:r>
   </w:p>
   <w:p>
@@ -8777,7 +8854,7 @@
 </file>
 
 <file path=customXml/itemProps1.xml><?xml version="1.0" encoding="utf-8"?>
-<ds:datastoreItem xmlns:ds="http://schemas.openxmlformats.org/officeDocument/2006/customXml" ds:itemID="{B52D6A00-EACE-4308-9D36-D96CBB56ADC3}">
+<ds:datastoreItem xmlns:ds="http://schemas.openxmlformats.org/officeDocument/2006/customXml" ds:itemID="{7F2A4460-5D25-4C08-8C7C-5F4573F0571E}">
   <ds:schemaRefs>
     <ds:schemaRef ds:uri="http://schemas.openxmlformats.org/officeDocument/2006/bibliography"/>
   </ds:schemaRefs>

</xml_diff>